<commit_message>
Formatting and status strip
</commit_message>
<xml_diff>
--- a/Documentation/AT3 - SprintTwo.docx
+++ b/Documentation/AT3 - SprintTwo.docx
@@ -9181,8 +9181,8 @@
         <w:tblLook w:val="04A0" w:firstRow="1" w:lastRow="0" w:firstColumn="1" w:lastColumn="0" w:noHBand="0" w:noVBand="1"/>
       </w:tblPr>
       <w:tblGrid>
-        <w:gridCol w:w="5106"/>
-        <w:gridCol w:w="4522"/>
+        <w:gridCol w:w="4960"/>
+        <w:gridCol w:w="4668"/>
       </w:tblGrid>
       <w:tr>
         <w:trPr>
@@ -9249,6 +9249,7 @@
             </w:pPr>
             <w:r>
               <w:rPr>
+                <w:noProof/>
                 <w:color w:val="FF0000"/>
                 <w:sz w:val="16"/>
                 <w:szCs w:val="16"/>
@@ -9298,7 +9299,6 @@
           <w:p>
             <w:pPr>
               <w:rPr>
-                <w:rFonts w:asciiTheme="majorHAnsi" w:hAnsiTheme="majorHAnsi" w:cstheme="majorHAnsi"/>
                 <w:color w:val="FF0000"/>
                 <w:sz w:val="16"/>
                 <w:szCs w:val="16"/>
@@ -9306,143 +9306,15 @@
             </w:pPr>
             <w:r>
               <w:rPr>
-                <w:rFonts w:asciiTheme="majorHAnsi" w:hAnsiTheme="majorHAnsi" w:cstheme="majorHAnsi"/>
                 <w:color w:val="FF0000"/>
                 <w:sz w:val="16"/>
                 <w:szCs w:val="16"/>
               </w:rPr>
-              <w:t xml:space="preserve">Put the Pseudo Code for the Sequential Search </w:t>
-            </w:r>
-            <w:proofErr w:type="gramStart"/>
-            <w:r>
-              <w:rPr>
-                <w:rFonts w:asciiTheme="majorHAnsi" w:hAnsiTheme="majorHAnsi" w:cstheme="majorHAnsi"/>
-                <w:color w:val="FF0000"/>
-                <w:sz w:val="16"/>
-                <w:szCs w:val="16"/>
-              </w:rPr>
-              <w:t>here</w:t>
-            </w:r>
-            <w:r>
-              <w:rPr>
-                <w:rFonts w:asciiTheme="majorHAnsi" w:hAnsiTheme="majorHAnsi" w:cstheme="majorHAnsi"/>
-                <w:color w:val="FF0000"/>
-                <w:sz w:val="16"/>
-                <w:szCs w:val="16"/>
-              </w:rPr>
-              <w:t>;</w:t>
-            </w:r>
-            <w:proofErr w:type="gramEnd"/>
-          </w:p>
-          <w:p>
-            <w:pPr>
-              <w:rPr>
-                <w:color w:val="FF0000"/>
-                <w:sz w:val="16"/>
-                <w:szCs w:val="16"/>
-              </w:rPr>
-            </w:pPr>
-          </w:p>
-        </w:tc>
-      </w:tr>
-      <w:tr>
-        <w:trPr>
-          <w:jc w:val="center"/>
-        </w:trPr>
-        <w:tc>
-          <w:tcPr>
-            <w:tcW w:w="9509" w:type="dxa"/>
-            <w:gridSpan w:val="2"/>
-            <w:shd w:val="clear" w:color="auto" w:fill="1F3864" w:themeFill="accent5" w:themeFillShade="80"/>
-          </w:tcPr>
-          <w:p>
-            <w:r>
-              <w:rPr>
-                <w:rFonts w:ascii="Times New Roman" w:hAnsi="Times New Roman" w:cs="Times New Roman"/>
-                <w:sz w:val="36"/>
-                <w:szCs w:val="36"/>
-              </w:rPr>
-              <w:t>Algorithm</w:t>
-            </w:r>
-            <w:r>
-              <w:rPr>
-                <w:rFonts w:ascii="Times New Roman" w:hAnsi="Times New Roman" w:cs="Times New Roman"/>
-                <w:sz w:val="36"/>
-                <w:szCs w:val="36"/>
-              </w:rPr>
-              <w:t xml:space="preserve">/Pseudo Code </w:t>
-            </w:r>
-            <w:r>
-              <w:rPr>
-                <w:rFonts w:ascii="Times New Roman" w:hAnsi="Times New Roman" w:cs="Times New Roman"/>
-                <w:sz w:val="36"/>
-                <w:szCs w:val="36"/>
-              </w:rPr>
-              <w:t>Design</w:t>
-            </w:r>
-            <w:r>
-              <w:rPr>
-                <w:rFonts w:ascii="Times New Roman" w:hAnsi="Times New Roman" w:cs="Times New Roman"/>
-                <w:sz w:val="36"/>
-                <w:szCs w:val="36"/>
-              </w:rPr>
-              <w:t xml:space="preserve"> for Mathematical Functions</w:t>
-            </w:r>
-          </w:p>
-        </w:tc>
-      </w:tr>
-      <w:tr>
-        <w:trPr>
-          <w:trHeight w:val="3435"/>
-          <w:jc w:val="center"/>
-        </w:trPr>
-        <w:tc>
-          <w:tcPr>
-            <w:tcW w:w="4425" w:type="dxa"/>
-          </w:tcPr>
-          <w:p>
-            <w:pPr>
-              <w:spacing w:after="0" w:line="240" w:lineRule="auto"/>
-              <w:rPr>
-                <w:rFonts w:asciiTheme="majorHAnsi" w:hAnsiTheme="majorHAnsi" w:cstheme="majorHAnsi"/>
-                <w:color w:val="FF0000"/>
-                <w:sz w:val="16"/>
-                <w:szCs w:val="16"/>
-              </w:rPr>
-            </w:pPr>
-            <w:r>
-              <w:rPr>
-                <w:rFonts w:asciiTheme="majorHAnsi" w:hAnsiTheme="majorHAnsi" w:cstheme="majorHAnsi"/>
-                <w:color w:val="FF0000"/>
-                <w:sz w:val="16"/>
-                <w:szCs w:val="16"/>
-              </w:rPr>
-              <w:lastRenderedPageBreak/>
-              <w:t>Range</w:t>
-            </w:r>
-          </w:p>
-          <w:p>
-            <w:pPr>
-              <w:spacing w:after="0" w:line="240" w:lineRule="auto"/>
-              <w:rPr>
-                <w:rFonts w:asciiTheme="majorHAnsi" w:hAnsiTheme="majorHAnsi" w:cstheme="majorHAnsi"/>
-                <w:color w:val="FF0000"/>
-                <w:sz w:val="16"/>
-                <w:szCs w:val="16"/>
-              </w:rPr>
-            </w:pPr>
-            <w:r>
-              <w:rPr>
-                <w:rFonts w:asciiTheme="majorHAnsi" w:hAnsiTheme="majorHAnsi" w:cstheme="majorHAnsi"/>
-                <w:color w:val="FF0000"/>
-                <w:sz w:val="16"/>
-                <w:szCs w:val="16"/>
-              </w:rPr>
               <w:drawing>
-                <wp:inline distT="0" distB="0" distL="0" distR="0" wp14:anchorId="41492C32" wp14:editId="2F315A60">
-                  <wp:extent cx="2855825" cy="1311349"/>
-                  <wp:effectExtent l="0" t="0" r="1905" b="3175"/>
-                  <wp:docPr id="1" name="Picture 1"/>
+                <wp:inline distT="0" distB="0" distL="0" distR="0" wp14:anchorId="505B0C01" wp14:editId="13502C6F">
+                  <wp:extent cx="2729024" cy="3210560"/>
+                  <wp:effectExtent l="0" t="0" r="0" b="8890"/>
+                  <wp:docPr id="8" name="Picture 8"/>
                   <wp:cNvGraphicFramePr>
                     <a:graphicFrameLocks xmlns:a="http://schemas.openxmlformats.org/drawingml/2006/main" noChangeAspect="1"/>
                   </wp:cNvGraphicFramePr>
@@ -9462,7 +9334,7 @@
                         <pic:spPr>
                           <a:xfrm>
                             <a:off x="0" y="0"/>
-                            <a:ext cx="2873628" cy="1319524"/>
+                            <a:ext cx="2741921" cy="3225733"/>
                           </a:xfrm>
                           <a:prstGeom prst="rect">
                             <a:avLst/>
@@ -9475,6 +9347,63 @@
               </w:drawing>
             </w:r>
           </w:p>
+        </w:tc>
+      </w:tr>
+      <w:tr>
+        <w:trPr>
+          <w:jc w:val="center"/>
+        </w:trPr>
+        <w:tc>
+          <w:tcPr>
+            <w:tcW w:w="9509" w:type="dxa"/>
+            <w:gridSpan w:val="2"/>
+            <w:shd w:val="clear" w:color="auto" w:fill="1F3864" w:themeFill="accent5" w:themeFillShade="80"/>
+          </w:tcPr>
+          <w:p>
+            <w:r>
+              <w:rPr>
+                <w:rFonts w:ascii="Times New Roman" w:hAnsi="Times New Roman" w:cs="Times New Roman"/>
+                <w:sz w:val="36"/>
+                <w:szCs w:val="36"/>
+              </w:rPr>
+              <w:t>Algorithm</w:t>
+            </w:r>
+            <w:r>
+              <w:rPr>
+                <w:rFonts w:ascii="Times New Roman" w:hAnsi="Times New Roman" w:cs="Times New Roman"/>
+                <w:sz w:val="36"/>
+                <w:szCs w:val="36"/>
+              </w:rPr>
+              <w:t xml:space="preserve">/Pseudo Code </w:t>
+            </w:r>
+            <w:r>
+              <w:rPr>
+                <w:rFonts w:ascii="Times New Roman" w:hAnsi="Times New Roman" w:cs="Times New Roman"/>
+                <w:sz w:val="36"/>
+                <w:szCs w:val="36"/>
+              </w:rPr>
+              <w:t>Design</w:t>
+            </w:r>
+            <w:r>
+              <w:rPr>
+                <w:rFonts w:ascii="Times New Roman" w:hAnsi="Times New Roman" w:cs="Times New Roman"/>
+                <w:sz w:val="36"/>
+                <w:szCs w:val="36"/>
+              </w:rPr>
+              <w:t xml:space="preserve"> for Mathematical Functions</w:t>
+            </w:r>
+          </w:p>
+        </w:tc>
+      </w:tr>
+      <w:tr>
+        <w:trPr>
+          <w:trHeight w:val="3435"/>
+          <w:jc w:val="center"/>
+        </w:trPr>
+        <w:tc>
+          <w:tcPr>
+            <w:tcW w:w="4425" w:type="dxa"/>
+          </w:tcPr>
           <w:p>
             <w:pPr>
               <w:spacing w:after="0" w:line="240" w:lineRule="auto"/>
@@ -9492,7 +9421,8 @@
                 <w:sz w:val="16"/>
                 <w:szCs w:val="16"/>
               </w:rPr>
-              <w:t>Average</w:t>
+              <w:lastRenderedPageBreak/>
+              <w:t>Range</w:t>
             </w:r>
           </w:p>
           <w:p>
@@ -9508,12 +9438,16 @@
             <w:r>
               <w:rPr>
                 <w:rFonts w:asciiTheme="majorHAnsi" w:hAnsiTheme="majorHAnsi" w:cstheme="majorHAnsi"/>
+                <w:noProof/>
+                <w:color w:val="FF0000"/>
+                <w:sz w:val="16"/>
+                <w:szCs w:val="16"/>
               </w:rPr>
               <w:drawing>
-                <wp:inline distT="0" distB="0" distL="0" distR="0" wp14:anchorId="3B256208" wp14:editId="242EA480">
-                  <wp:extent cx="2769976" cy="1406378"/>
-                  <wp:effectExtent l="0" t="0" r="0" b="3810"/>
-                  <wp:docPr id="4" name="Picture 4"/>
+                <wp:inline distT="0" distB="0" distL="0" distR="0" wp14:anchorId="41492C32" wp14:editId="2F315A60">
+                  <wp:extent cx="2855825" cy="1311349"/>
+                  <wp:effectExtent l="0" t="0" r="1905" b="3175"/>
+                  <wp:docPr id="1" name="Picture 1"/>
                   <wp:cNvGraphicFramePr>
                     <a:graphicFrameLocks xmlns:a="http://schemas.openxmlformats.org/drawingml/2006/main" noChangeAspect="1"/>
                   </wp:cNvGraphicFramePr>
@@ -9533,7 +9467,7 @@
                         <pic:spPr>
                           <a:xfrm>
                             <a:off x="0" y="0"/>
-                            <a:ext cx="2782448" cy="1412710"/>
+                            <a:ext cx="2873628" cy="1319524"/>
                           </a:xfrm>
                           <a:prstGeom prst="rect">
                             <a:avLst/>
@@ -9563,7 +9497,7 @@
                 <w:sz w:val="16"/>
                 <w:szCs w:val="16"/>
               </w:rPr>
-              <w:t>Mode</w:t>
+              <w:t>Average</w:t>
             </w:r>
           </w:p>
           <w:p>
@@ -9579,15 +9513,13 @@
             <w:r>
               <w:rPr>
                 <w:rFonts w:asciiTheme="majorHAnsi" w:hAnsiTheme="majorHAnsi" w:cstheme="majorHAnsi"/>
-                <w:color w:val="FF0000"/>
-                <w:sz w:val="16"/>
-                <w:szCs w:val="16"/>
+                <w:noProof/>
               </w:rPr>
               <w:drawing>
-                <wp:inline distT="0" distB="0" distL="0" distR="0" wp14:anchorId="2351D2BB" wp14:editId="040B8942">
-                  <wp:extent cx="2581058" cy="2958067"/>
-                  <wp:effectExtent l="0" t="0" r="0" b="0"/>
-                  <wp:docPr id="5" name="Picture 5"/>
+                <wp:inline distT="0" distB="0" distL="0" distR="0" wp14:anchorId="3B256208" wp14:editId="242EA480">
+                  <wp:extent cx="2769976" cy="1406378"/>
+                  <wp:effectExtent l="0" t="0" r="0" b="3810"/>
+                  <wp:docPr id="4" name="Picture 4"/>
                   <wp:cNvGraphicFramePr>
                     <a:graphicFrameLocks xmlns:a="http://schemas.openxmlformats.org/drawingml/2006/main" noChangeAspect="1"/>
                   </wp:cNvGraphicFramePr>
@@ -9607,7 +9539,7 @@
                         <pic:spPr>
                           <a:xfrm>
                             <a:off x="0" y="0"/>
-                            <a:ext cx="2590243" cy="2968594"/>
+                            <a:ext cx="2782448" cy="1412710"/>
                           </a:xfrm>
                           <a:prstGeom prst="rect">
                             <a:avLst/>
@@ -9637,7 +9569,7 @@
                 <w:sz w:val="16"/>
                 <w:szCs w:val="16"/>
               </w:rPr>
-              <w:t>Mid Extreme</w:t>
+              <w:t>Mode</w:t>
             </w:r>
           </w:p>
           <w:p>
@@ -9645,17 +9577,24 @@
               <w:spacing w:after="0" w:line="240" w:lineRule="auto"/>
               <w:rPr>
                 <w:rFonts w:asciiTheme="majorHAnsi" w:hAnsiTheme="majorHAnsi" w:cstheme="majorHAnsi"/>
+                <w:color w:val="FF0000"/>
+                <w:sz w:val="16"/>
+                <w:szCs w:val="16"/>
               </w:rPr>
             </w:pPr>
             <w:r>
               <w:rPr>
                 <w:rFonts w:asciiTheme="majorHAnsi" w:hAnsiTheme="majorHAnsi" w:cstheme="majorHAnsi"/>
+                <w:noProof/>
+                <w:color w:val="FF0000"/>
+                <w:sz w:val="16"/>
+                <w:szCs w:val="16"/>
               </w:rPr>
               <w:drawing>
-                <wp:inline distT="0" distB="0" distL="0" distR="0" wp14:anchorId="06BE3CD9" wp14:editId="6C748136">
-                  <wp:extent cx="3099713" cy="1479698"/>
-                  <wp:effectExtent l="0" t="0" r="5715" b="6350"/>
-                  <wp:docPr id="6" name="Picture 6"/>
+                <wp:inline distT="0" distB="0" distL="0" distR="0" wp14:anchorId="2351D2BB" wp14:editId="040B8942">
+                  <wp:extent cx="2581058" cy="2958067"/>
+                  <wp:effectExtent l="0" t="0" r="0" b="0"/>
+                  <wp:docPr id="5" name="Picture 5"/>
                   <wp:cNvGraphicFramePr>
                     <a:graphicFrameLocks xmlns:a="http://schemas.openxmlformats.org/drawingml/2006/main" noChangeAspect="1"/>
                   </wp:cNvGraphicFramePr>
@@ -9675,6 +9614,75 @@
                         <pic:spPr>
                           <a:xfrm>
                             <a:off x="0" y="0"/>
+                            <a:ext cx="2590243" cy="2968594"/>
+                          </a:xfrm>
+                          <a:prstGeom prst="rect">
+                            <a:avLst/>
+                          </a:prstGeom>
+                        </pic:spPr>
+                      </pic:pic>
+                    </a:graphicData>
+                  </a:graphic>
+                </wp:inline>
+              </w:drawing>
+            </w:r>
+          </w:p>
+          <w:p>
+            <w:pPr>
+              <w:spacing w:after="0" w:line="240" w:lineRule="auto"/>
+              <w:rPr>
+                <w:rFonts w:asciiTheme="majorHAnsi" w:hAnsiTheme="majorHAnsi" w:cstheme="majorHAnsi"/>
+                <w:color w:val="FF0000"/>
+                <w:sz w:val="16"/>
+                <w:szCs w:val="16"/>
+              </w:rPr>
+            </w:pPr>
+            <w:r>
+              <w:rPr>
+                <w:rFonts w:asciiTheme="majorHAnsi" w:hAnsiTheme="majorHAnsi" w:cstheme="majorHAnsi"/>
+                <w:color w:val="FF0000"/>
+                <w:sz w:val="16"/>
+                <w:szCs w:val="16"/>
+              </w:rPr>
+              <w:t>Mid Extreme</w:t>
+            </w:r>
+          </w:p>
+          <w:p>
+            <w:pPr>
+              <w:spacing w:after="0" w:line="240" w:lineRule="auto"/>
+              <w:rPr>
+                <w:rFonts w:asciiTheme="majorHAnsi" w:hAnsiTheme="majorHAnsi" w:cstheme="majorHAnsi"/>
+              </w:rPr>
+            </w:pPr>
+            <w:r>
+              <w:rPr>
+                <w:rFonts w:asciiTheme="majorHAnsi" w:hAnsiTheme="majorHAnsi" w:cstheme="majorHAnsi"/>
+                <w:noProof/>
+              </w:rPr>
+              <w:drawing>
+                <wp:inline distT="0" distB="0" distL="0" distR="0" wp14:anchorId="06BE3CD9" wp14:editId="6C748136">
+                  <wp:extent cx="3099713" cy="1479698"/>
+                  <wp:effectExtent l="0" t="0" r="5715" b="6350"/>
+                  <wp:docPr id="6" name="Picture 6"/>
+                  <wp:cNvGraphicFramePr>
+                    <a:graphicFrameLocks xmlns:a="http://schemas.openxmlformats.org/drawingml/2006/main" noChangeAspect="1"/>
+                  </wp:cNvGraphicFramePr>
+                  <a:graphic xmlns:a="http://schemas.openxmlformats.org/drawingml/2006/main">
+                    <a:graphicData uri="http://schemas.openxmlformats.org/drawingml/2006/picture">
+                      <pic:pic xmlns:pic="http://schemas.openxmlformats.org/drawingml/2006/picture">
+                        <pic:nvPicPr>
+                          <pic:cNvPr id="1" name=""/>
+                          <pic:cNvPicPr/>
+                        </pic:nvPicPr>
+                        <pic:blipFill>
+                          <a:blip r:embed="rId22"/>
+                          <a:stretch>
+                            <a:fillRect/>
+                          </a:stretch>
+                        </pic:blipFill>
+                        <pic:spPr>
+                          <a:xfrm>
+                            <a:off x="0" y="0"/>
                             <a:ext cx="3125208" cy="1491868"/>
                           </a:xfrm>
                           <a:prstGeom prst="rect">
@@ -9698,6 +9706,9 @@
               <w:spacing w:after="0" w:line="240" w:lineRule="auto"/>
               <w:rPr>
                 <w:rFonts w:asciiTheme="majorHAnsi" w:hAnsiTheme="majorHAnsi" w:cstheme="majorHAnsi"/>
+                <w:color w:val="FF0000"/>
+                <w:sz w:val="16"/>
+                <w:szCs w:val="16"/>
               </w:rPr>
             </w:pPr>
             <w:r>
@@ -9707,26 +9718,79 @@
                 <w:sz w:val="16"/>
                 <w:szCs w:val="16"/>
               </w:rPr>
-              <w:t>Range:</w:t>
-            </w:r>
-            <w:r>
-              <w:rPr>
-                <w:noProof/>
-              </w:rPr>
-              <w:t xml:space="preserve"> </w:t>
+              <w:t>Range</w:t>
             </w:r>
           </w:p>
           <w:p>
             <w:pPr>
               <w:spacing w:after="0" w:line="240" w:lineRule="auto"/>
-              <w:ind w:firstLine="294"/>
               <w:rPr>
                 <w:rFonts w:asciiTheme="majorHAnsi" w:hAnsiTheme="majorHAnsi" w:cstheme="majorHAnsi"/>
+                <w:color w:val="FF0000"/>
+                <w:sz w:val="16"/>
+                <w:szCs w:val="16"/>
               </w:rPr>
             </w:pPr>
             <w:r>
               <w:rPr>
                 <w:rFonts w:asciiTheme="majorHAnsi" w:hAnsiTheme="majorHAnsi" w:cstheme="majorHAnsi"/>
+                <w:color w:val="FF0000"/>
+                <w:sz w:val="16"/>
+                <w:szCs w:val="16"/>
+              </w:rPr>
+              <w:drawing>
+                <wp:inline distT="0" distB="0" distL="0" distR="0" wp14:anchorId="07AB2F7E" wp14:editId="1992AE47">
+                  <wp:extent cx="2521943" cy="1205023"/>
+                  <wp:effectExtent l="0" t="0" r="0" b="0"/>
+                  <wp:docPr id="11" name="Picture 11"/>
+                  <wp:cNvGraphicFramePr>
+                    <a:graphicFrameLocks xmlns:a="http://schemas.openxmlformats.org/drawingml/2006/main" noChangeAspect="1"/>
+                  </wp:cNvGraphicFramePr>
+                  <a:graphic xmlns:a="http://schemas.openxmlformats.org/drawingml/2006/main">
+                    <a:graphicData uri="http://schemas.openxmlformats.org/drawingml/2006/picture">
+                      <pic:pic xmlns:pic="http://schemas.openxmlformats.org/drawingml/2006/picture">
+                        <pic:nvPicPr>
+                          <pic:cNvPr id="1" name=""/>
+                          <pic:cNvPicPr/>
+                        </pic:nvPicPr>
+                        <pic:blipFill>
+                          <a:blip r:embed="rId23"/>
+                          <a:stretch>
+                            <a:fillRect/>
+                          </a:stretch>
+                        </pic:blipFill>
+                        <pic:spPr>
+                          <a:xfrm>
+                            <a:off x="0" y="0"/>
+                            <a:ext cx="2526118" cy="1207018"/>
+                          </a:xfrm>
+                          <a:prstGeom prst="rect">
+                            <a:avLst/>
+                          </a:prstGeom>
+                        </pic:spPr>
+                      </pic:pic>
+                    </a:graphicData>
+                  </a:graphic>
+                </wp:inline>
+              </w:drawing>
+            </w:r>
+          </w:p>
+          <w:p>
+            <w:pPr>
+              <w:spacing w:after="0" w:line="240" w:lineRule="auto"/>
+              <w:rPr>
+                <w:rFonts w:asciiTheme="majorHAnsi" w:hAnsiTheme="majorHAnsi" w:cstheme="majorHAnsi"/>
+                <w:color w:val="FF0000"/>
+                <w:sz w:val="16"/>
+                <w:szCs w:val="16"/>
+              </w:rPr>
+            </w:pPr>
+            <w:r>
+              <w:rPr>
+                <w:rFonts w:asciiTheme="majorHAnsi" w:hAnsiTheme="majorHAnsi" w:cstheme="majorHAnsi"/>
+                <w:color w:val="FF0000"/>
+                <w:sz w:val="16"/>
+                <w:szCs w:val="16"/>
               </w:rPr>
               <w:t>Average</w:t>
             </w:r>
@@ -9734,20 +9798,155 @@
           <w:p>
             <w:pPr>
               <w:spacing w:after="0" w:line="240" w:lineRule="auto"/>
-              <w:ind w:firstLine="294"/>
               <w:rPr>
                 <w:rFonts w:asciiTheme="majorHAnsi" w:hAnsiTheme="majorHAnsi" w:cstheme="majorHAnsi"/>
-              </w:rPr>
-            </w:pPr>
+                <w:color w:val="FF0000"/>
+                <w:sz w:val="16"/>
+                <w:szCs w:val="16"/>
+              </w:rPr>
+            </w:pPr>
+            <w:r>
+              <w:rPr>
+                <w:rFonts w:asciiTheme="majorHAnsi" w:hAnsiTheme="majorHAnsi" w:cstheme="majorHAnsi"/>
+                <w:color w:val="FF0000"/>
+                <w:sz w:val="16"/>
+                <w:szCs w:val="16"/>
+              </w:rPr>
+              <w:drawing>
+                <wp:inline distT="0" distB="0" distL="0" distR="0" wp14:anchorId="704DBAB1" wp14:editId="3252A11E">
+                  <wp:extent cx="2909113" cy="1059712"/>
+                  <wp:effectExtent l="0" t="0" r="5715" b="7620"/>
+                  <wp:docPr id="12" name="Picture 12"/>
+                  <wp:cNvGraphicFramePr>
+                    <a:graphicFrameLocks xmlns:a="http://schemas.openxmlformats.org/drawingml/2006/main" noChangeAspect="1"/>
+                  </wp:cNvGraphicFramePr>
+                  <a:graphic xmlns:a="http://schemas.openxmlformats.org/drawingml/2006/main">
+                    <a:graphicData uri="http://schemas.openxmlformats.org/drawingml/2006/picture">
+                      <pic:pic xmlns:pic="http://schemas.openxmlformats.org/drawingml/2006/picture">
+                        <pic:nvPicPr>
+                          <pic:cNvPr id="1" name=""/>
+                          <pic:cNvPicPr/>
+                        </pic:nvPicPr>
+                        <pic:blipFill>
+                          <a:blip r:embed="rId24"/>
+                          <a:stretch>
+                            <a:fillRect/>
+                          </a:stretch>
+                        </pic:blipFill>
+                        <pic:spPr>
+                          <a:xfrm>
+                            <a:off x="0" y="0"/>
+                            <a:ext cx="2936068" cy="1069531"/>
+                          </a:xfrm>
+                          <a:prstGeom prst="rect">
+                            <a:avLst/>
+                          </a:prstGeom>
+                        </pic:spPr>
+                      </pic:pic>
+                    </a:graphicData>
+                  </a:graphic>
+                </wp:inline>
+              </w:drawing>
+            </w:r>
           </w:p>
           <w:p>
             <w:pPr>
               <w:spacing w:after="0" w:line="240" w:lineRule="auto"/>
-              <w:ind w:firstLine="294"/>
               <w:rPr>
                 <w:rFonts w:asciiTheme="majorHAnsi" w:hAnsiTheme="majorHAnsi" w:cstheme="majorHAnsi"/>
-              </w:rPr>
-            </w:pPr>
+                <w:color w:val="FF0000"/>
+                <w:sz w:val="16"/>
+                <w:szCs w:val="16"/>
+              </w:rPr>
+            </w:pPr>
+            <w:r>
+              <w:rPr>
+                <w:rFonts w:asciiTheme="majorHAnsi" w:hAnsiTheme="majorHAnsi" w:cstheme="majorHAnsi"/>
+                <w:color w:val="FF0000"/>
+                <w:sz w:val="16"/>
+                <w:szCs w:val="16"/>
+              </w:rPr>
+              <w:t>Mode</w:t>
+            </w:r>
+          </w:p>
+          <w:p>
+            <w:pPr>
+              <w:spacing w:after="0" w:line="240" w:lineRule="auto"/>
+              <w:rPr>
+                <w:rFonts w:asciiTheme="majorHAnsi" w:hAnsiTheme="majorHAnsi" w:cstheme="majorHAnsi"/>
+                <w:color w:val="FF0000"/>
+                <w:sz w:val="16"/>
+                <w:szCs w:val="16"/>
+              </w:rPr>
+            </w:pPr>
+          </w:p>
+          <w:p>
+            <w:pPr>
+              <w:spacing w:after="0" w:line="240" w:lineRule="auto"/>
+              <w:rPr>
+                <w:rFonts w:asciiTheme="majorHAnsi" w:hAnsiTheme="majorHAnsi" w:cstheme="majorHAnsi"/>
+                <w:color w:val="FF0000"/>
+                <w:sz w:val="16"/>
+                <w:szCs w:val="16"/>
+              </w:rPr>
+            </w:pPr>
+            <w:r>
+              <w:rPr>
+                <w:rFonts w:asciiTheme="majorHAnsi" w:hAnsiTheme="majorHAnsi" w:cstheme="majorHAnsi"/>
+                <w:color w:val="FF0000"/>
+                <w:sz w:val="16"/>
+                <w:szCs w:val="16"/>
+              </w:rPr>
+              <w:t>Mid Extreme</w:t>
+            </w:r>
+          </w:p>
+          <w:p>
+            <w:pPr>
+              <w:spacing w:after="0" w:line="240" w:lineRule="auto"/>
+              <w:rPr>
+                <w:rFonts w:asciiTheme="majorHAnsi" w:hAnsiTheme="majorHAnsi" w:cstheme="majorHAnsi"/>
+              </w:rPr>
+            </w:pPr>
+            <w:r>
+              <w:rPr>
+                <w:rFonts w:asciiTheme="majorHAnsi" w:hAnsiTheme="majorHAnsi" w:cstheme="majorHAnsi"/>
+              </w:rPr>
+              <w:drawing>
+                <wp:inline distT="0" distB="0" distL="0" distR="0" wp14:anchorId="1FC10E97" wp14:editId="62D67BFB">
+                  <wp:extent cx="2853999" cy="967341"/>
+                  <wp:effectExtent l="0" t="0" r="3810" b="4445"/>
+                  <wp:docPr id="13" name="Picture 13"/>
+                  <wp:cNvGraphicFramePr>
+                    <a:graphicFrameLocks xmlns:a="http://schemas.openxmlformats.org/drawingml/2006/main" noChangeAspect="1"/>
+                  </wp:cNvGraphicFramePr>
+                  <a:graphic xmlns:a="http://schemas.openxmlformats.org/drawingml/2006/main">
+                    <a:graphicData uri="http://schemas.openxmlformats.org/drawingml/2006/picture">
+                      <pic:pic xmlns:pic="http://schemas.openxmlformats.org/drawingml/2006/picture">
+                        <pic:nvPicPr>
+                          <pic:cNvPr id="1" name=""/>
+                          <pic:cNvPicPr/>
+                        </pic:nvPicPr>
+                        <pic:blipFill>
+                          <a:blip r:embed="rId25"/>
+                          <a:stretch>
+                            <a:fillRect/>
+                          </a:stretch>
+                        </pic:blipFill>
+                        <pic:spPr>
+                          <a:xfrm>
+                            <a:off x="0" y="0"/>
+                            <a:ext cx="2878275" cy="975569"/>
+                          </a:xfrm>
+                          <a:prstGeom prst="rect">
+                            <a:avLst/>
+                          </a:prstGeom>
+                        </pic:spPr>
+                      </pic:pic>
+                    </a:graphicData>
+                  </a:graphic>
+                </wp:inline>
+              </w:drawing>
+            </w:r>
           </w:p>
         </w:tc>
       </w:tr>
@@ -14511,9 +14710,9 @@
       </w:r>
     </w:p>
     <w:sectPr>
-      <w:headerReference w:type="even" r:id="rId22"/>
-      <w:headerReference w:type="default" r:id="rId23"/>
-      <w:headerReference w:type="first" r:id="rId24"/>
+      <w:headerReference w:type="even" r:id="rId26"/>
+      <w:headerReference w:type="default" r:id="rId27"/>
+      <w:headerReference w:type="first" r:id="rId28"/>
       <w:pgSz w:w="11906" w:h="16838"/>
       <w:pgMar w:top="1985" w:right="1134" w:bottom="1701" w:left="1134" w:header="568" w:footer="457" w:gutter="0"/>
       <w:cols w:space="708"/>
@@ -20648,19 +20847,6 @@
 </file>
 
 <file path=customXml/item2.xml><?xml version="1.0" encoding="utf-8"?>
-<b:Sources xmlns:b="http://schemas.openxmlformats.org/officeDocument/2006/bibliography" xmlns="http://schemas.openxmlformats.org/officeDocument/2006/bibliography" SelectedStyle="\APASixthEditionOfficeOnline.xsl" StyleName="APA" Version="6"/>
-</file>
-
-<file path=customXml/item3.xml><?xml version="1.0" encoding="utf-8"?>
-<?mso-contentType ?>
-<FormTemplates xmlns="http://schemas.microsoft.com/sharepoint/v3/contenttype/forms">
-  <Display>DocumentLibraryForm</Display>
-  <Edit>DocumentLibraryForm</Edit>
-  <New>DocumentLibraryForm</New>
-</FormTemplates>
-</file>
-
-<file path=customXml/item4.xml><?xml version="1.0" encoding="utf-8"?>
 <ct:contentTypeSchema xmlns:ct="http://schemas.microsoft.com/office/2006/metadata/contentType" xmlns:ma="http://schemas.microsoft.com/office/2006/metadata/properties/metaAttributes" ct:_="" ma:_="" ma:contentTypeName="Document" ma:contentTypeID="0x01010008A387A6A5F150438AB789FA73477179" ma:contentTypeVersion="13" ma:contentTypeDescription="Create a new document." ma:contentTypeScope="" ma:versionID="fdcfc3d1927a66f6a9a74ac5838ff44c">
   <xsd:schema xmlns:xsd="http://www.w3.org/2001/XMLSchema" xmlns:xs="http://www.w3.org/2001/XMLSchema" xmlns:p="http://schemas.microsoft.com/office/2006/metadata/properties" xmlns:ns2="478d409e-a518-4a0e-8e11-4423b5118792" xmlns:ns3="339acee6-c10d-4fa9-b653-6ffa3ad6072a" targetNamespace="http://schemas.microsoft.com/office/2006/metadata/properties" ma:root="true" ma:fieldsID="60253e2524309f6916fd38a3e2afaaea" ns2:_="" ns3:_="">
     <xsd:import namespace="478d409e-a518-4a0e-8e11-4423b5118792"/>
@@ -20885,6 +21071,19 @@
 </ct:contentTypeSchema>
 </file>
 
+<file path=customXml/item3.xml><?xml version="1.0" encoding="utf-8"?>
+<?mso-contentType ?>
+<FormTemplates xmlns="http://schemas.microsoft.com/sharepoint/v3/contenttype/forms">
+  <Display>DocumentLibraryForm</Display>
+  <Edit>DocumentLibraryForm</Edit>
+  <New>DocumentLibraryForm</New>
+</FormTemplates>
+</file>
+
+<file path=customXml/item4.xml><?xml version="1.0" encoding="utf-8"?>
+<b:Sources xmlns:b="http://schemas.openxmlformats.org/officeDocument/2006/bibliography" xmlns="http://schemas.openxmlformats.org/officeDocument/2006/bibliography" SelectedStyle="\APASixthEditionOfficeOnline.xsl" StyleName="APA" Version="6"/>
+</file>
+
 <file path=customXml/itemProps1.xml><?xml version="1.0" encoding="utf-8"?>
 <ds:datastoreItem xmlns:ds="http://schemas.openxmlformats.org/officeDocument/2006/customXml" ds:itemID="{DE34826B-69CA-4F73-92F8-D6287CBB69AF}">
   <ds:schemaRefs>
@@ -20896,22 +21095,6 @@
 </file>
 
 <file path=customXml/itemProps2.xml><?xml version="1.0" encoding="utf-8"?>
-<ds:datastoreItem xmlns:ds="http://schemas.openxmlformats.org/officeDocument/2006/customXml" ds:itemID="{3442713A-61FC-4766-A8EA-36B6615469D0}">
-  <ds:schemaRefs>
-    <ds:schemaRef ds:uri="http://schemas.openxmlformats.org/officeDocument/2006/bibliography"/>
-  </ds:schemaRefs>
-</ds:datastoreItem>
-</file>
-
-<file path=customXml/itemProps3.xml><?xml version="1.0" encoding="utf-8"?>
-<ds:datastoreItem xmlns:ds="http://schemas.openxmlformats.org/officeDocument/2006/customXml" ds:itemID="{A80EEEA6-436B-49D9-8C20-9336E244E8CE}">
-  <ds:schemaRefs>
-    <ds:schemaRef ds:uri="http://schemas.microsoft.com/sharepoint/v3/contenttype/forms"/>
-  </ds:schemaRefs>
-</ds:datastoreItem>
-</file>
-
-<file path=customXml/itemProps4.xml><?xml version="1.0" encoding="utf-8"?>
 <ds:datastoreItem xmlns:ds="http://schemas.openxmlformats.org/officeDocument/2006/customXml" ds:itemID="{E537B330-2CD7-4D63-B5C3-967D1D99BA39}">
   <ds:schemaRefs>
     <ds:schemaRef ds:uri="http://schemas.microsoft.com/office/2006/metadata/contentType"/>
@@ -20928,4 +21111,20 @@
     <ds:schemaRef ds:uri="http://schemas.microsoft.com/internal/obd"/>
   </ds:schemaRefs>
 </ds:datastoreItem>
+</file>
+
+<file path=customXml/itemProps3.xml><?xml version="1.0" encoding="utf-8"?>
+<ds:datastoreItem xmlns:ds="http://schemas.openxmlformats.org/officeDocument/2006/customXml" ds:itemID="{A80EEEA6-436B-49D9-8C20-9336E244E8CE}">
+  <ds:schemaRefs>
+    <ds:schemaRef ds:uri="http://schemas.microsoft.com/sharepoint/v3/contenttype/forms"/>
+  </ds:schemaRefs>
+</ds:datastoreItem>
+</file>
+
+<file path=customXml/itemProps4.xml><?xml version="1.0" encoding="utf-8"?>
+<ds:datastoreItem xmlns:ds="http://schemas.openxmlformats.org/officeDocument/2006/customXml" ds:itemID="{3442713A-61FC-4766-A8EA-36B6615469D0}">
+  <ds:schemaRefs>
+    <ds:schemaRef ds:uri="http://schemas.openxmlformats.org/officeDocument/2006/bibliography"/>
+  </ds:schemaRefs>
+</ds:datastoreItem>
 </file>
</xml_diff>